<commit_message>
assertivas exemplo e modelo corrigidos
</commit_message>
<xml_diff>
--- a/modulartrab2.docx
+++ b/modulartrab2.docx
@@ -23,6 +23,7 @@
     </w:p>
     <w:p>
       <w:pPr>
+        <w:spacing w:line="360" w:lineRule="auto"/>
         <w:rPr>
           <w:rFonts w:ascii="Times New Roman" w:hAnsi="Times New Roman" w:cs="Times New Roman"/>
         </w:rPr>
@@ -30,6 +31,8 @@
       <w:r>
         <w:rPr>
           <w:rFonts w:ascii="Times New Roman" w:hAnsi="Times New Roman" w:cs="Times New Roman"/>
+          <w:noProof/>
+          <w:lang w:eastAsia="pt-BR"/>
         </w:rPr>
         <w:drawing>
           <wp:inline distT="0" distB="0" distL="0" distR="0">
@@ -4640,6 +4643,7 @@
     </w:p>
     <w:p>
       <w:pPr>
+        <w:spacing w:line="360" w:lineRule="auto"/>
         <w:rPr>
           <w:rFonts w:ascii="Times New Roman" w:hAnsi="Times New Roman" w:cs="Times New Roman"/>
           <w:b/>
@@ -4654,7 +4658,25 @@
           <w:sz w:val="30"/>
           <w:szCs w:val="30"/>
         </w:rPr>
-        <w:t>Assertivas:</w:t>
+        <w:t>Assertivas</w:t>
+      </w:r>
+      <w:r>
+        <w:rPr>
+          <w:rFonts w:ascii="Times New Roman" w:hAnsi="Times New Roman" w:cs="Times New Roman"/>
+          <w:b/>
+          <w:sz w:val="30"/>
+          <w:szCs w:val="30"/>
+        </w:rPr>
+        <w:t xml:space="preserve"> Estruturais</w:t>
+      </w:r>
+      <w:r>
+        <w:rPr>
+          <w:rFonts w:ascii="Times New Roman" w:hAnsi="Times New Roman" w:cs="Times New Roman"/>
+          <w:b/>
+          <w:sz w:val="30"/>
+          <w:szCs w:val="30"/>
+        </w:rPr>
+        <w:t>:</w:t>
       </w:r>
     </w:p>
     <w:p>
@@ -4681,6 +4703,12 @@
         <w:t>sub-listas</w:t>
       </w:r>
       <w:proofErr w:type="gramEnd"/>
+      <w:r>
+        <w:rPr>
+          <w:rFonts w:ascii="Times New Roman" w:hAnsi="Times New Roman" w:cs="Times New Roman"/>
+        </w:rPr>
+        <w:t xml:space="preserve"> (duplamente encadeadas)</w:t>
+      </w:r>
       <w:r>
         <w:rPr>
           <w:rFonts w:ascii="Times New Roman" w:hAnsi="Times New Roman" w:cs="Times New Roman"/>
@@ -4764,7 +4792,39 @@
         <w:rPr>
           <w:rFonts w:ascii="Times New Roman" w:hAnsi="Times New Roman" w:cs="Times New Roman"/>
         </w:rPr>
-        <w:t xml:space="preserve">Lista: Se </w:t>
+        <w:t>Lista</w:t>
+      </w:r>
+      <w:r>
+        <w:rPr>
+          <w:rFonts w:ascii="Times New Roman" w:hAnsi="Times New Roman" w:cs="Times New Roman"/>
+        </w:rPr>
+        <w:t xml:space="preserve"> Duplamente Encadeada</w:t>
+      </w:r>
+      <w:r>
+        <w:rPr>
+          <w:rFonts w:ascii="Times New Roman" w:hAnsi="Times New Roman" w:cs="Times New Roman"/>
+        </w:rPr>
+        <w:t xml:space="preserve">: </w:t>
+      </w:r>
+    </w:p>
+    <w:p>
+      <w:pPr>
+        <w:ind w:left="720"/>
+        <w:rPr>
+          <w:rFonts w:ascii="Times New Roman" w:hAnsi="Times New Roman" w:cs="Times New Roman"/>
+        </w:rPr>
+      </w:pPr>
+      <w:r>
+        <w:rPr>
+          <w:rFonts w:ascii="Times New Roman" w:hAnsi="Times New Roman" w:cs="Times New Roman"/>
+        </w:rPr>
+        <w:t xml:space="preserve">- </w:t>
+      </w:r>
+      <w:r>
+        <w:rPr>
+          <w:rFonts w:ascii="Times New Roman" w:hAnsi="Times New Roman" w:cs="Times New Roman"/>
+        </w:rPr>
+        <w:t xml:space="preserve">Se </w:t>
       </w:r>
       <w:proofErr w:type="spellStart"/>
       <w:proofErr w:type="gramStart"/>
@@ -4911,6 +4971,231 @@
     </w:p>
     <w:p>
       <w:pPr>
+        <w:ind w:left="720"/>
+        <w:rPr>
+          <w:rFonts w:ascii="Times New Roman" w:hAnsi="Times New Roman" w:cs="Times New Roman"/>
+        </w:rPr>
+      </w:pPr>
+      <w:r>
+        <w:rPr>
+          <w:rFonts w:ascii="Times New Roman" w:hAnsi="Times New Roman" w:cs="Times New Roman"/>
+        </w:rPr>
+        <w:t>- Se lista-&gt;</w:t>
+      </w:r>
+      <w:proofErr w:type="spellStart"/>
+      <w:proofErr w:type="gramStart"/>
+      <w:r>
+        <w:rPr>
+          <w:rFonts w:ascii="Times New Roman" w:hAnsi="Times New Roman" w:cs="Times New Roman"/>
+        </w:rPr>
+        <w:t>numElem</w:t>
+      </w:r>
+      <w:proofErr w:type="spellEnd"/>
+      <w:proofErr w:type="gramEnd"/>
+      <w:r>
+        <w:rPr>
+          <w:rFonts w:ascii="Times New Roman" w:hAnsi="Times New Roman" w:cs="Times New Roman"/>
+        </w:rPr>
+        <w:t xml:space="preserve"> == 0, então lista-&gt;</w:t>
+      </w:r>
+      <w:proofErr w:type="spellStart"/>
+      <w:r>
+        <w:rPr>
+          <w:rFonts w:ascii="Times New Roman" w:hAnsi="Times New Roman" w:cs="Times New Roman"/>
+        </w:rPr>
+        <w:t>pElemCorr</w:t>
+      </w:r>
+      <w:proofErr w:type="spellEnd"/>
+      <w:r>
+        <w:rPr>
+          <w:rFonts w:ascii="Times New Roman" w:hAnsi="Times New Roman" w:cs="Times New Roman"/>
+        </w:rPr>
+        <w:t xml:space="preserve"> == lista-&gt;</w:t>
+      </w:r>
+      <w:proofErr w:type="spellStart"/>
+      <w:r>
+        <w:rPr>
+          <w:rFonts w:ascii="Times New Roman" w:hAnsi="Times New Roman" w:cs="Times New Roman"/>
+        </w:rPr>
+        <w:t>pOrigemLista</w:t>
+      </w:r>
+      <w:proofErr w:type="spellEnd"/>
+      <w:r>
+        <w:rPr>
+          <w:rFonts w:ascii="Times New Roman" w:hAnsi="Times New Roman" w:cs="Times New Roman"/>
+        </w:rPr>
+        <w:t xml:space="preserve"> ==</w:t>
+      </w:r>
+      <w:r>
+        <w:rPr>
+          <w:rFonts w:ascii="Times New Roman" w:hAnsi="Times New Roman" w:cs="Times New Roman"/>
+          <w:shd w:val="clear" w:color="auto" w:fill="F1F0F0"/>
+        </w:rPr>
+        <w:t xml:space="preserve"> </w:t>
+      </w:r>
+      <w:proofErr w:type="spellStart"/>
+      <w:r>
+        <w:rPr>
+          <w:rFonts w:ascii="Times New Roman" w:hAnsi="Times New Roman" w:cs="Times New Roman"/>
+        </w:rPr>
+        <w:t>pFimLista</w:t>
+      </w:r>
+      <w:proofErr w:type="spellEnd"/>
+      <w:r>
+        <w:rPr>
+          <w:rFonts w:ascii="Times New Roman" w:hAnsi="Times New Roman" w:cs="Times New Roman"/>
+        </w:rPr>
+        <w:t xml:space="preserve"> == NULL.</w:t>
+      </w:r>
+    </w:p>
+    <w:p>
+      <w:pPr>
+        <w:ind w:left="720"/>
+        <w:rPr>
+          <w:rFonts w:ascii="Times New Roman" w:hAnsi="Times New Roman" w:cs="Times New Roman"/>
+          <w:shd w:val="clear" w:color="auto" w:fill="F1F0F0"/>
+        </w:rPr>
+      </w:pPr>
+      <w:r>
+        <w:rPr>
+          <w:rFonts w:ascii="Times New Roman" w:hAnsi="Times New Roman" w:cs="Times New Roman"/>
+          <w:shd w:val="clear" w:color="auto" w:fill="F1F0F0"/>
+        </w:rPr>
+        <w:t xml:space="preserve">- </w:t>
+      </w:r>
+      <w:r>
+        <w:rPr>
+          <w:rFonts w:ascii="Times New Roman" w:hAnsi="Times New Roman" w:cs="Times New Roman"/>
+          <w:shd w:val="clear" w:color="auto" w:fill="F1F0F0"/>
+        </w:rPr>
+        <w:t>Se lista-&gt;</w:t>
+      </w:r>
+      <w:proofErr w:type="spellStart"/>
+      <w:proofErr w:type="gramStart"/>
+      <w:r>
+        <w:rPr>
+          <w:rFonts w:ascii="Times New Roman" w:hAnsi="Times New Roman" w:cs="Times New Roman"/>
+          <w:shd w:val="clear" w:color="auto" w:fill="F1F0F0"/>
+        </w:rPr>
+        <w:t>numElem</w:t>
+      </w:r>
+      <w:proofErr w:type="spellEnd"/>
+      <w:proofErr w:type="gramEnd"/>
+      <w:r>
+        <w:rPr>
+          <w:rFonts w:ascii="Times New Roman" w:hAnsi="Times New Roman" w:cs="Times New Roman"/>
+          <w:shd w:val="clear" w:color="auto" w:fill="F1F0F0"/>
+        </w:rPr>
+        <w:t xml:space="preserve"> &gt; 0, então lista-&gt;</w:t>
+      </w:r>
+      <w:proofErr w:type="spellStart"/>
+      <w:r>
+        <w:rPr>
+          <w:rFonts w:ascii="Times New Roman" w:hAnsi="Times New Roman" w:cs="Times New Roman"/>
+          <w:shd w:val="clear" w:color="auto" w:fill="F1F0F0"/>
+        </w:rPr>
+        <w:t>pElemCorr</w:t>
+      </w:r>
+      <w:proofErr w:type="spellEnd"/>
+      <w:r>
+        <w:rPr>
+          <w:rFonts w:ascii="Times New Roman" w:hAnsi="Times New Roman" w:cs="Times New Roman"/>
+          <w:shd w:val="clear" w:color="auto" w:fill="F1F0F0"/>
+        </w:rPr>
+        <w:t xml:space="preserve"> != NULL</w:t>
+      </w:r>
+    </w:p>
+    <w:p>
+      <w:pPr>
+        <w:ind w:left="720"/>
+        <w:rPr>
+          <w:rFonts w:ascii="Times New Roman" w:hAnsi="Times New Roman" w:cs="Times New Roman"/>
+          <w:shd w:val="clear" w:color="auto" w:fill="F1F0F0"/>
+        </w:rPr>
+      </w:pPr>
+      <w:r>
+        <w:rPr>
+          <w:rFonts w:ascii="Times New Roman" w:hAnsi="Times New Roman" w:cs="Times New Roman"/>
+          <w:shd w:val="clear" w:color="auto" w:fill="F1F0F0"/>
+        </w:rPr>
+        <w:t>-</w:t>
+      </w:r>
+      <w:r>
+        <w:rPr>
+          <w:rFonts w:ascii="Times New Roman" w:hAnsi="Times New Roman" w:cs="Times New Roman"/>
+          <w:shd w:val="clear" w:color="auto" w:fill="F1F0F0"/>
+        </w:rPr>
+        <w:t xml:space="preserve"> </w:t>
+      </w:r>
+      <w:r>
+        <w:rPr>
+          <w:rFonts w:ascii="Times New Roman" w:hAnsi="Times New Roman" w:cs="Times New Roman"/>
+          <w:shd w:val="clear" w:color="auto" w:fill="F1F0F0"/>
+        </w:rPr>
+        <w:t>Se lista-&gt;</w:t>
+      </w:r>
+      <w:proofErr w:type="spellStart"/>
+      <w:proofErr w:type="gramStart"/>
+      <w:r>
+        <w:rPr>
+          <w:rFonts w:ascii="Times New Roman" w:hAnsi="Times New Roman" w:cs="Times New Roman"/>
+          <w:shd w:val="clear" w:color="auto" w:fill="F1F0F0"/>
+        </w:rPr>
+        <w:t>numElem</w:t>
+      </w:r>
+      <w:proofErr w:type="spellEnd"/>
+      <w:proofErr w:type="gramEnd"/>
+      <w:r>
+        <w:rPr>
+          <w:rFonts w:ascii="Times New Roman" w:hAnsi="Times New Roman" w:cs="Times New Roman"/>
+          <w:shd w:val="clear" w:color="auto" w:fill="F1F0F0"/>
+        </w:rPr>
+        <w:t xml:space="preserve"> == 1, então lista-&gt;</w:t>
+      </w:r>
+      <w:proofErr w:type="spellStart"/>
+      <w:r>
+        <w:rPr>
+          <w:rFonts w:ascii="Times New Roman" w:hAnsi="Times New Roman" w:cs="Times New Roman"/>
+          <w:shd w:val="clear" w:color="auto" w:fill="F1F0F0"/>
+        </w:rPr>
+        <w:t>pElemCorr</w:t>
+      </w:r>
+      <w:proofErr w:type="spellEnd"/>
+      <w:r>
+        <w:rPr>
+          <w:rFonts w:ascii="Times New Roman" w:hAnsi="Times New Roman" w:cs="Times New Roman"/>
+          <w:shd w:val="clear" w:color="auto" w:fill="F1F0F0"/>
+        </w:rPr>
+        <w:t xml:space="preserve"> == lista-&gt;</w:t>
+      </w:r>
+      <w:proofErr w:type="spellStart"/>
+      <w:r>
+        <w:rPr>
+          <w:rFonts w:ascii="Times New Roman" w:hAnsi="Times New Roman" w:cs="Times New Roman"/>
+          <w:shd w:val="clear" w:color="auto" w:fill="F1F0F0"/>
+        </w:rPr>
+        <w:t>pOrigemLista</w:t>
+      </w:r>
+      <w:proofErr w:type="spellEnd"/>
+      <w:r>
+        <w:rPr>
+          <w:rFonts w:ascii="Times New Roman" w:hAnsi="Times New Roman" w:cs="Times New Roman"/>
+          <w:shd w:val="clear" w:color="auto" w:fill="F1F0F0"/>
+        </w:rPr>
+        <w:t xml:space="preserve"> == lista-&gt;</w:t>
+      </w:r>
+      <w:proofErr w:type="spellStart"/>
+      <w:r>
+        <w:rPr>
+          <w:rFonts w:ascii="Times New Roman" w:hAnsi="Times New Roman" w:cs="Times New Roman"/>
+          <w:shd w:val="clear" w:color="auto" w:fill="F1F0F0"/>
+        </w:rPr>
+        <w:t>pFimLista</w:t>
+      </w:r>
+      <w:proofErr w:type="spellEnd"/>
+    </w:p>
+    <w:p>
+      <w:pPr>
         <w:numPr>
           <w:ilvl w:val="0"/>
           <w:numId w:val="1"/>
@@ -4923,62 +5208,105 @@
         <w:rPr>
           <w:rFonts w:ascii="Times New Roman" w:hAnsi="Times New Roman" w:cs="Times New Roman"/>
         </w:rPr>
-        <w:t>Cada célula na matriz tem um ponteiro para uma casa, que cont</w:t>
+        <w:t>Lista Simplesmente Encadeada:</w:t>
+      </w:r>
+    </w:p>
+    <w:p>
+      <w:pPr>
+        <w:ind w:left="720"/>
+        <w:rPr>
+          <w:rFonts w:ascii="Times New Roman" w:hAnsi="Times New Roman" w:cs="Times New Roman"/>
+        </w:rPr>
+      </w:pPr>
+      <w:r>
+        <w:rPr>
+          <w:rFonts w:ascii="Times New Roman" w:hAnsi="Times New Roman" w:cs="Times New Roman"/>
+        </w:rPr>
+        <w:t>- Cabeça contém somente ponteiro para início da lista</w:t>
+      </w:r>
+    </w:p>
+    <w:p>
+      <w:pPr>
+        <w:numPr>
+          <w:ilvl w:val="0"/>
+          <w:numId w:val="1"/>
+        </w:numPr>
+        <w:rPr>
+          <w:rFonts w:ascii="Times New Roman" w:hAnsi="Times New Roman" w:cs="Times New Roman"/>
+        </w:rPr>
+      </w:pPr>
+      <w:r>
+        <w:rPr>
+          <w:rFonts w:ascii="Times New Roman" w:hAnsi="Times New Roman" w:cs="Times New Roman"/>
+        </w:rPr>
+        <w:lastRenderedPageBreak/>
+        <w:t>Casa: cada nó das listas do tabuleiro contém um ponteiro para uma casa. Nela, existe um ponteiro para uma peça e um ponteiro para duas listas, ameaçantes e ameaçados (essas listas respeitam as assertivas estruturais de lista simplesmente encadeadas, e cada uma aponta para uma peça)</w:t>
+      </w:r>
+    </w:p>
+    <w:p>
+      <w:pPr>
+        <w:numPr>
+          <w:ilvl w:val="0"/>
+          <w:numId w:val="1"/>
+        </w:numPr>
+        <w:rPr>
+          <w:rFonts w:ascii="Times New Roman" w:hAnsi="Times New Roman" w:cs="Times New Roman"/>
+        </w:rPr>
+      </w:pPr>
+      <w:r>
+        <w:rPr>
+          <w:rFonts w:ascii="Times New Roman" w:hAnsi="Times New Roman" w:cs="Times New Roman"/>
+        </w:rPr>
+        <w:t xml:space="preserve">Peça: </w:t>
+      </w:r>
+    </w:p>
+    <w:p>
+      <w:pPr>
+        <w:ind w:left="720"/>
+        <w:rPr>
+          <w:rFonts w:ascii="Times New Roman" w:hAnsi="Times New Roman" w:cs="Times New Roman"/>
+        </w:rPr>
+      </w:pPr>
+      <w:r>
+        <w:rPr>
+          <w:rFonts w:ascii="Times New Roman" w:hAnsi="Times New Roman" w:cs="Times New Roman"/>
+        </w:rPr>
+        <w:t xml:space="preserve">- Estrutura que possui três campos: nome (string de até </w:t>
+      </w:r>
+      <w:proofErr w:type="gramStart"/>
+      <w:r>
+        <w:rPr>
+          <w:rFonts w:ascii="Times New Roman" w:hAnsi="Times New Roman" w:cs="Times New Roman"/>
+        </w:rPr>
+        <w:t>4</w:t>
+      </w:r>
+      <w:proofErr w:type="gramEnd"/>
+      <w:r>
+        <w:rPr>
+          <w:rFonts w:ascii="Times New Roman" w:hAnsi="Times New Roman" w:cs="Times New Roman"/>
+        </w:rPr>
+        <w:t xml:space="preserve"> caracteres), cor (</w:t>
+      </w:r>
+      <w:proofErr w:type="spellStart"/>
+      <w:r>
+        <w:rPr>
+          <w:rFonts w:ascii="Times New Roman" w:hAnsi="Times New Roman" w:cs="Times New Roman"/>
+        </w:rPr>
+        <w:t>char</w:t>
+      </w:r>
+      <w:proofErr w:type="spellEnd"/>
+      <w:r>
+        <w:rPr>
+          <w:rFonts w:ascii="Times New Roman" w:hAnsi="Times New Roman" w:cs="Times New Roman"/>
+        </w:rPr>
+        <w:t>- ‘B’ ou ‘P’) e movimento (string variável)</w:t>
       </w:r>
       <w:r>
         <w:rPr>
           <w:rFonts w:ascii="Times New Roman" w:hAnsi="Times New Roman" w:cs="Times New Roman"/>
         </w:rPr>
-        <w:t>é</w:t>
+        <w:t>.</w:t>
       </w:r>
-      <w:r>
-        <w:rPr>
-          <w:rFonts w:ascii="Times New Roman" w:hAnsi="Times New Roman" w:cs="Times New Roman"/>
-        </w:rPr>
-        <w:t>m um ponteiro para peça (</w:t>
-      </w:r>
-      <w:r>
-        <w:rPr>
-          <w:rFonts w:ascii="Times New Roman" w:hAnsi="Times New Roman" w:cs="Times New Roman"/>
-        </w:rPr>
-        <w:t xml:space="preserve">dentro dessa estrutura está guardado </w:t>
-      </w:r>
-      <w:r>
-        <w:rPr>
-          <w:rFonts w:ascii="Times New Roman" w:hAnsi="Times New Roman" w:cs="Times New Roman"/>
-        </w:rPr>
-        <w:t xml:space="preserve">as informações da peça: nome, cor e movimento) e um ponteiro para duas listas, ameaçantes e ameaçados. Cada uma dessas listas tem um ponteiro para peça. </w:t>
-      </w:r>
-    </w:p>
-    <w:p>
-      <w:pPr>
-        <w:rPr>
-          <w:rFonts w:ascii="Times New Roman" w:hAnsi="Times New Roman" w:cs="Times New Roman"/>
-          <w:b/>
-          <w:sz w:val="30"/>
-          <w:szCs w:val="30"/>
-        </w:rPr>
-      </w:pPr>
-    </w:p>
-    <w:p>
-      <w:pPr>
-        <w:rPr>
-          <w:rFonts w:ascii="Times New Roman" w:hAnsi="Times New Roman" w:cs="Times New Roman"/>
-          <w:b/>
-          <w:sz w:val="30"/>
-          <w:szCs w:val="30"/>
-        </w:rPr>
-      </w:pPr>
-    </w:p>
-    <w:p>
-      <w:pPr>
-        <w:rPr>
-          <w:rFonts w:ascii="Times New Roman" w:hAnsi="Times New Roman" w:cs="Times New Roman"/>
-          <w:b/>
-          <w:sz w:val="30"/>
-          <w:szCs w:val="30"/>
-        </w:rPr>
-      </w:pPr>
     </w:p>
     <w:p>
       <w:pPr>
@@ -5006,7 +5334,6 @@
           <w:sz w:val="30"/>
           <w:szCs w:val="30"/>
         </w:rPr>
-        <w:lastRenderedPageBreak/>
         <w:t>E</w:t>
       </w:r>
       <w:r>
@@ -5021,7 +5348,7 @@
     </w:p>
     <w:p>
       <w:pPr>
-        <w:ind w:left="708"/>
+        <w:ind w:left="-1134"/>
         <w:rPr>
           <w:rFonts w:ascii="Times New Roman" w:hAnsi="Times New Roman" w:cs="Times New Roman"/>
           <w:b/>
@@ -5033,12 +5360,14 @@
         <w:rPr>
           <w:rFonts w:ascii="Times New Roman" w:hAnsi="Times New Roman" w:cs="Times New Roman"/>
           <w:b/>
+          <w:noProof/>
           <w:sz w:val="30"/>
           <w:szCs w:val="30"/>
+          <w:lang w:eastAsia="pt-BR"/>
         </w:rPr>
         <w:drawing>
           <wp:inline distT="0" distB="0" distL="0" distR="0">
-            <wp:extent cx="5400040" cy="4200031"/>
+            <wp:extent cx="6747510" cy="4696359"/>
             <wp:effectExtent l="19050" t="0" r="0" b="0"/>
             <wp:docPr id="6" name="Objeto 5"/>
             <wp:cNvGraphicFramePr/>
@@ -12180,7 +12509,7 @@
   <w:abstractNum w:abstractNumId="0">
     <w:nsid w:val="0BD35603"/>
     <w:multiLevelType w:val="hybridMultilevel"/>
-    <w:tmpl w:val="C52CE47C"/>
+    <w:tmpl w:val="B18A85BE"/>
     <w:lvl w:ilvl="0" w:tplc="1C566FAA">
       <w:start w:val="1"/>
       <w:numFmt w:val="bullet"/>
@@ -12317,8 +12646,124 @@
       </w:rPr>
     </w:lvl>
   </w:abstractNum>
+  <w:abstractNum w:abstractNumId="1">
+    <w:nsid w:val="663C570C"/>
+    <w:multiLevelType w:val="hybridMultilevel"/>
+    <w:tmpl w:val="7F6E08BA"/>
+    <w:lvl w:ilvl="0" w:tplc="04160001">
+      <w:start w:val="1"/>
+      <w:numFmt w:val="bullet"/>
+      <w:lvlText w:val=""/>
+      <w:lvlJc w:val="left"/>
+      <w:pPr>
+        <w:ind w:left="1440" w:hanging="360"/>
+      </w:pPr>
+      <w:rPr>
+        <w:rFonts w:ascii="Symbol" w:hAnsi="Symbol" w:hint="default"/>
+      </w:rPr>
+    </w:lvl>
+    <w:lvl w:ilvl="1" w:tplc="04160003" w:tentative="1">
+      <w:start w:val="1"/>
+      <w:numFmt w:val="bullet"/>
+      <w:lvlText w:val="o"/>
+      <w:lvlJc w:val="left"/>
+      <w:pPr>
+        <w:ind w:left="2160" w:hanging="360"/>
+      </w:pPr>
+      <w:rPr>
+        <w:rFonts w:ascii="Courier New" w:hAnsi="Courier New" w:cs="Courier New" w:hint="default"/>
+      </w:rPr>
+    </w:lvl>
+    <w:lvl w:ilvl="2" w:tplc="04160005" w:tentative="1">
+      <w:start w:val="1"/>
+      <w:numFmt w:val="bullet"/>
+      <w:lvlText w:val=""/>
+      <w:lvlJc w:val="left"/>
+      <w:pPr>
+        <w:ind w:left="2880" w:hanging="360"/>
+      </w:pPr>
+      <w:rPr>
+        <w:rFonts w:ascii="Wingdings" w:hAnsi="Wingdings" w:hint="default"/>
+      </w:rPr>
+    </w:lvl>
+    <w:lvl w:ilvl="3" w:tplc="04160001" w:tentative="1">
+      <w:start w:val="1"/>
+      <w:numFmt w:val="bullet"/>
+      <w:lvlText w:val=""/>
+      <w:lvlJc w:val="left"/>
+      <w:pPr>
+        <w:ind w:left="3600" w:hanging="360"/>
+      </w:pPr>
+      <w:rPr>
+        <w:rFonts w:ascii="Symbol" w:hAnsi="Symbol" w:hint="default"/>
+      </w:rPr>
+    </w:lvl>
+    <w:lvl w:ilvl="4" w:tplc="04160003" w:tentative="1">
+      <w:start w:val="1"/>
+      <w:numFmt w:val="bullet"/>
+      <w:lvlText w:val="o"/>
+      <w:lvlJc w:val="left"/>
+      <w:pPr>
+        <w:ind w:left="4320" w:hanging="360"/>
+      </w:pPr>
+      <w:rPr>
+        <w:rFonts w:ascii="Courier New" w:hAnsi="Courier New" w:cs="Courier New" w:hint="default"/>
+      </w:rPr>
+    </w:lvl>
+    <w:lvl w:ilvl="5" w:tplc="04160005" w:tentative="1">
+      <w:start w:val="1"/>
+      <w:numFmt w:val="bullet"/>
+      <w:lvlText w:val=""/>
+      <w:lvlJc w:val="left"/>
+      <w:pPr>
+        <w:ind w:left="5040" w:hanging="360"/>
+      </w:pPr>
+      <w:rPr>
+        <w:rFonts w:ascii="Wingdings" w:hAnsi="Wingdings" w:hint="default"/>
+      </w:rPr>
+    </w:lvl>
+    <w:lvl w:ilvl="6" w:tplc="04160001" w:tentative="1">
+      <w:start w:val="1"/>
+      <w:numFmt w:val="bullet"/>
+      <w:lvlText w:val=""/>
+      <w:lvlJc w:val="left"/>
+      <w:pPr>
+        <w:ind w:left="5760" w:hanging="360"/>
+      </w:pPr>
+      <w:rPr>
+        <w:rFonts w:ascii="Symbol" w:hAnsi="Symbol" w:hint="default"/>
+      </w:rPr>
+    </w:lvl>
+    <w:lvl w:ilvl="7" w:tplc="04160003" w:tentative="1">
+      <w:start w:val="1"/>
+      <w:numFmt w:val="bullet"/>
+      <w:lvlText w:val="o"/>
+      <w:lvlJc w:val="left"/>
+      <w:pPr>
+        <w:ind w:left="6480" w:hanging="360"/>
+      </w:pPr>
+      <w:rPr>
+        <w:rFonts w:ascii="Courier New" w:hAnsi="Courier New" w:cs="Courier New" w:hint="default"/>
+      </w:rPr>
+    </w:lvl>
+    <w:lvl w:ilvl="8" w:tplc="04160005" w:tentative="1">
+      <w:start w:val="1"/>
+      <w:numFmt w:val="bullet"/>
+      <w:lvlText w:val=""/>
+      <w:lvlJc w:val="left"/>
+      <w:pPr>
+        <w:ind w:left="7200" w:hanging="360"/>
+      </w:pPr>
+      <w:rPr>
+        <w:rFonts w:ascii="Wingdings" w:hAnsi="Wingdings" w:hint="default"/>
+      </w:rPr>
+    </w:lvl>
+  </w:abstractNum>
   <w:num w:numId="1">
     <w:abstractNumId w:val="0"/>
+  </w:num>
+  <w:num w:numId="2">
+    <w:abstractNumId w:val="1"/>
   </w:num>
 </w:numbering>
 </file>
@@ -12487,6 +12932,7 @@
   <w:style w:type="character" w:default="1" w:styleId="Fontepargpadro">
     <w:name w:val="Default Paragraph Font"/>
     <w:uiPriority w:val="1"/>
+    <w:semiHidden/>
     <w:unhideWhenUsed/>
   </w:style>
   <w:style w:type="table" w:default="1" w:styleId="Tabelanormal">
@@ -12540,6 +12986,17 @@
       <w:sz w:val="16"/>
       <w:szCs w:val="16"/>
     </w:rPr>
+  </w:style>
+  <w:style w:type="paragraph" w:styleId="PargrafodaLista">
+    <w:name w:val="List Paragraph"/>
+    <w:basedOn w:val="Normal"/>
+    <w:uiPriority w:val="34"/>
+    <w:qFormat/>
+    <w:rsid w:val="00874CB8"/>
+    <w:pPr>
+      <w:ind w:left="720"/>
+      <w:contextualSpacing/>
+    </w:pPr>
   </w:style>
 </w:styles>
 </file>

</xml_diff>